<commit_message>
(main) the snake has a body that moves
JDT was also done
</commit_message>
<xml_diff>
--- a/Doc/WIP/SupportDeCoursPersonnel.docx
+++ b/Doc/WIP/SupportDeCoursPersonnel.docx
@@ -119,7 +119,11 @@
     <w:sdt>
       <w:sdtPr>
         <w:rPr>
-          <w:lang w:val="fr-FR"/>
+          <w:rFonts w:asciiTheme="minorHAnsi" w:eastAsiaTheme="minorHAnsi" w:hAnsiTheme="minorHAnsi" w:cstheme="minorBidi"/>
+          <w:color w:val="auto"/>
+          <w:sz w:val="22"/>
+          <w:szCs w:val="22"/>
+          <w:lang w:val="fr-FR" w:eastAsia="en-US"/>
         </w:rPr>
         <w:id w:val="-1753890070"/>
         <w:docPartObj>
@@ -129,13 +133,8 @@
       </w:sdtPr>
       <w:sdtEndPr>
         <w:rPr>
-          <w:rFonts w:asciiTheme="minorHAnsi" w:eastAsiaTheme="minorHAnsi" w:hAnsiTheme="minorHAnsi" w:cstheme="minorBidi"/>
           <w:b/>
           <w:bCs/>
-          <w:color w:val="auto"/>
-          <w:sz w:val="22"/>
-          <w:szCs w:val="22"/>
-          <w:lang w:eastAsia="en-US"/>
         </w:rPr>
       </w:sdtEndPr>
       <w:sdtContent>
@@ -172,7 +171,7 @@
           <w:r>
             <w:fldChar w:fldCharType="separate"/>
           </w:r>
-          <w:hyperlink w:anchor="_Toc150860330" w:history="1">
+          <w:hyperlink w:anchor="_Toc151467924" w:history="1">
             <w:r>
               <w:rPr>
                 <w:rStyle w:val="Lienhypertexte"/>
@@ -214,7 +213,7 @@
                 <w:noProof/>
                 <w:webHidden/>
               </w:rPr>
-              <w:instrText xml:space="preserve"> PAGEREF _Toc150860330 \h </w:instrText>
+              <w:instrText xml:space="preserve"> PAGEREF _Toc151467924 \h </w:instrText>
             </w:r>
             <w:r>
               <w:rPr>
@@ -258,7 +257,7 @@
               <w:lang w:eastAsia="fr-CH"/>
             </w:rPr>
           </w:pPr>
-          <w:hyperlink w:anchor="_Toc150860331" w:history="1">
+          <w:hyperlink w:anchor="_Toc151467925" w:history="1">
             <w:r>
               <w:rPr>
                 <w:rStyle w:val="Lienhypertexte"/>
@@ -279,7 +278,7 @@
                 <w:rStyle w:val="Lienhypertexte"/>
                 <w:noProof/>
               </w:rPr>
-              <w:t>Syntaxe</w:t>
+              <w:t>Fondamentaux</w:t>
             </w:r>
             <w:r>
               <w:rPr>
@@ -300,7 +299,7 @@
                 <w:noProof/>
                 <w:webHidden/>
               </w:rPr>
-              <w:instrText xml:space="preserve"> PAGEREF _Toc150860331 \h </w:instrText>
+              <w:instrText xml:space="preserve"> PAGEREF _Toc151467925 \h </w:instrText>
             </w:r>
             <w:r>
               <w:rPr>
@@ -344,7 +343,7 @@
               <w:lang w:eastAsia="fr-CH"/>
             </w:rPr>
           </w:pPr>
-          <w:hyperlink w:anchor="_Toc150860332" w:history="1">
+          <w:hyperlink w:anchor="_Toc151467926" w:history="1">
             <w:r>
               <w:rPr>
                 <w:rStyle w:val="Lienhypertexte"/>
@@ -386,7 +385,7 @@
                 <w:noProof/>
                 <w:webHidden/>
               </w:rPr>
-              <w:instrText xml:space="preserve"> PAGEREF _Toc150860332 \h </w:instrText>
+              <w:instrText xml:space="preserve"> PAGEREF _Toc151467926 \h </w:instrText>
             </w:r>
             <w:r>
               <w:rPr>
@@ -430,7 +429,7 @@
               <w:lang w:eastAsia="fr-CH"/>
             </w:rPr>
           </w:pPr>
-          <w:hyperlink w:anchor="_Toc150860333" w:history="1">
+          <w:hyperlink w:anchor="_Toc151467927" w:history="1">
             <w:r>
               <w:rPr>
                 <w:rStyle w:val="Lienhypertexte"/>
@@ -472,7 +471,7 @@
                 <w:noProof/>
                 <w:webHidden/>
               </w:rPr>
-              <w:instrText xml:space="preserve"> PAGEREF _Toc150860333 \h </w:instrText>
+              <w:instrText xml:space="preserve"> PAGEREF _Toc151467927 \h </w:instrText>
             </w:r>
             <w:r>
               <w:rPr>
@@ -516,7 +515,7 @@
               <w:lang w:eastAsia="fr-CH"/>
             </w:rPr>
           </w:pPr>
-          <w:hyperlink w:anchor="_Toc150860334" w:history="1">
+          <w:hyperlink w:anchor="_Toc151467928" w:history="1">
             <w:r>
               <w:rPr>
                 <w:rStyle w:val="Lienhypertexte"/>
@@ -558,7 +557,7 @@
                 <w:noProof/>
                 <w:webHidden/>
               </w:rPr>
-              <w:instrText xml:space="preserve"> PAGEREF _Toc150860334 \h </w:instrText>
+              <w:instrText xml:space="preserve"> PAGEREF _Toc151467928 \h </w:instrText>
             </w:r>
             <w:r>
               <w:rPr>
@@ -602,7 +601,7 @@
               <w:lang w:eastAsia="fr-CH"/>
             </w:rPr>
           </w:pPr>
-          <w:hyperlink w:anchor="_Toc150860335" w:history="1">
+          <w:hyperlink w:anchor="_Toc151467929" w:history="1">
             <w:r>
               <w:rPr>
                 <w:rStyle w:val="Lienhypertexte"/>
@@ -644,7 +643,7 @@
                 <w:noProof/>
                 <w:webHidden/>
               </w:rPr>
-              <w:instrText xml:space="preserve"> PAGEREF _Toc150860335 \h </w:instrText>
+              <w:instrText xml:space="preserve"> PAGEREF _Toc151467929 \h </w:instrText>
             </w:r>
             <w:r>
               <w:rPr>
@@ -688,7 +687,7 @@
               <w:lang w:eastAsia="fr-CH"/>
             </w:rPr>
           </w:pPr>
-          <w:hyperlink w:anchor="_Toc150860336" w:history="1">
+          <w:hyperlink w:anchor="_Toc151467930" w:history="1">
             <w:r>
               <w:rPr>
                 <w:rStyle w:val="Lienhypertexte"/>
@@ -730,7 +729,7 @@
                 <w:noProof/>
                 <w:webHidden/>
               </w:rPr>
-              <w:instrText xml:space="preserve"> PAGEREF _Toc150860336 \h </w:instrText>
+              <w:instrText xml:space="preserve"> PAGEREF _Toc151467930 \h </w:instrText>
             </w:r>
             <w:r>
               <w:rPr>
@@ -751,6 +750,264 @@
                 <w:webHidden/>
               </w:rPr>
               <w:t>3</w:t>
+            </w:r>
+            <w:r>
+              <w:rPr>
+                <w:noProof/>
+                <w:webHidden/>
+              </w:rPr>
+              <w:fldChar w:fldCharType="end"/>
+            </w:r>
+          </w:hyperlink>
+        </w:p>
+        <w:p>
+          <w:pPr>
+            <w:pStyle w:val="TM3"/>
+            <w:tabs>
+              <w:tab w:val="left" w:pos="1320"/>
+              <w:tab w:val="right" w:leader="dot" w:pos="9062"/>
+            </w:tabs>
+            <w:rPr>
+              <w:rFonts w:eastAsiaTheme="minorEastAsia"/>
+              <w:noProof/>
+              <w:lang w:eastAsia="fr-CH"/>
+            </w:rPr>
+          </w:pPr>
+          <w:hyperlink w:anchor="_Toc151467931" w:history="1">
+            <w:r>
+              <w:rPr>
+                <w:rStyle w:val="Lienhypertexte"/>
+                <w:noProof/>
+              </w:rPr>
+              <w:t>2.5.1</w:t>
+            </w:r>
+            <w:r>
+              <w:rPr>
+                <w:rFonts w:eastAsiaTheme="minorEastAsia"/>
+                <w:noProof/>
+                <w:lang w:eastAsia="fr-CH"/>
+              </w:rPr>
+              <w:tab/>
+            </w:r>
+            <w:r>
+              <w:rPr>
+                <w:rStyle w:val="Lienhypertexte"/>
+                <w:noProof/>
+              </w:rPr>
+              <w:t>Conversion en string</w:t>
+            </w:r>
+            <w:r>
+              <w:rPr>
+                <w:noProof/>
+                <w:webHidden/>
+              </w:rPr>
+              <w:tab/>
+            </w:r>
+            <w:r>
+              <w:rPr>
+                <w:noProof/>
+                <w:webHidden/>
+              </w:rPr>
+              <w:fldChar w:fldCharType="begin"/>
+            </w:r>
+            <w:r>
+              <w:rPr>
+                <w:noProof/>
+                <w:webHidden/>
+              </w:rPr>
+              <w:instrText xml:space="preserve"> PAGEREF _Toc151467931 \h </w:instrText>
+            </w:r>
+            <w:r>
+              <w:rPr>
+                <w:noProof/>
+                <w:webHidden/>
+              </w:rPr>
+            </w:r>
+            <w:r>
+              <w:rPr>
+                <w:noProof/>
+                <w:webHidden/>
+              </w:rPr>
+              <w:fldChar w:fldCharType="separate"/>
+            </w:r>
+            <w:r>
+              <w:rPr>
+                <w:noProof/>
+                <w:webHidden/>
+              </w:rPr>
+              <w:t>3</w:t>
+            </w:r>
+            <w:r>
+              <w:rPr>
+                <w:noProof/>
+                <w:webHidden/>
+              </w:rPr>
+              <w:fldChar w:fldCharType="end"/>
+            </w:r>
+          </w:hyperlink>
+        </w:p>
+        <w:p>
+          <w:pPr>
+            <w:pStyle w:val="TM3"/>
+            <w:tabs>
+              <w:tab w:val="left" w:pos="1320"/>
+              <w:tab w:val="right" w:leader="dot" w:pos="9062"/>
+            </w:tabs>
+            <w:rPr>
+              <w:rFonts w:eastAsiaTheme="minorEastAsia"/>
+              <w:noProof/>
+              <w:lang w:eastAsia="fr-CH"/>
+            </w:rPr>
+          </w:pPr>
+          <w:hyperlink w:anchor="_Toc151467932" w:history="1">
+            <w:r>
+              <w:rPr>
+                <w:rStyle w:val="Lienhypertexte"/>
+                <w:noProof/>
+              </w:rPr>
+              <w:t>2.5.2</w:t>
+            </w:r>
+            <w:r>
+              <w:rPr>
+                <w:rFonts w:eastAsiaTheme="minorEastAsia"/>
+                <w:noProof/>
+                <w:lang w:eastAsia="fr-CH"/>
+              </w:rPr>
+              <w:tab/>
+            </w:r>
+            <w:r>
+              <w:rPr>
+                <w:rStyle w:val="Lienhypertexte"/>
+                <w:noProof/>
+              </w:rPr>
+              <w:t>Conversion numérique</w:t>
+            </w:r>
+            <w:r>
+              <w:rPr>
+                <w:noProof/>
+                <w:webHidden/>
+              </w:rPr>
+              <w:tab/>
+            </w:r>
+            <w:r>
+              <w:rPr>
+                <w:noProof/>
+                <w:webHidden/>
+              </w:rPr>
+              <w:fldChar w:fldCharType="begin"/>
+            </w:r>
+            <w:r>
+              <w:rPr>
+                <w:noProof/>
+                <w:webHidden/>
+              </w:rPr>
+              <w:instrText xml:space="preserve"> PAGEREF _Toc151467932 \h </w:instrText>
+            </w:r>
+            <w:r>
+              <w:rPr>
+                <w:noProof/>
+                <w:webHidden/>
+              </w:rPr>
+            </w:r>
+            <w:r>
+              <w:rPr>
+                <w:noProof/>
+                <w:webHidden/>
+              </w:rPr>
+              <w:fldChar w:fldCharType="separate"/>
+            </w:r>
+            <w:r>
+              <w:rPr>
+                <w:noProof/>
+                <w:webHidden/>
+              </w:rPr>
+              <w:t>4</w:t>
+            </w:r>
+            <w:r>
+              <w:rPr>
+                <w:noProof/>
+                <w:webHidden/>
+              </w:rPr>
+              <w:fldChar w:fldCharType="end"/>
+            </w:r>
+          </w:hyperlink>
+        </w:p>
+        <w:p>
+          <w:pPr>
+            <w:pStyle w:val="TM3"/>
+            <w:tabs>
+              <w:tab w:val="left" w:pos="1320"/>
+              <w:tab w:val="right" w:leader="dot" w:pos="9062"/>
+            </w:tabs>
+            <w:rPr>
+              <w:rFonts w:eastAsiaTheme="minorEastAsia"/>
+              <w:noProof/>
+              <w:lang w:eastAsia="fr-CH"/>
+            </w:rPr>
+          </w:pPr>
+          <w:hyperlink w:anchor="_Toc151467933" w:history="1">
+            <w:r>
+              <w:rPr>
+                <w:rStyle w:val="Lienhypertexte"/>
+                <w:noProof/>
+              </w:rPr>
+              <w:t>2.5.3</w:t>
+            </w:r>
+            <w:r>
+              <w:rPr>
+                <w:rFonts w:eastAsiaTheme="minorEastAsia"/>
+                <w:noProof/>
+                <w:lang w:eastAsia="fr-CH"/>
+              </w:rPr>
+              <w:tab/>
+            </w:r>
+            <w:r>
+              <w:rPr>
+                <w:rStyle w:val="Lienhypertexte"/>
+                <w:noProof/>
+              </w:rPr>
+              <w:t>Conversion Booléenne</w:t>
+            </w:r>
+            <w:r>
+              <w:rPr>
+                <w:noProof/>
+                <w:webHidden/>
+              </w:rPr>
+              <w:tab/>
+            </w:r>
+            <w:r>
+              <w:rPr>
+                <w:noProof/>
+                <w:webHidden/>
+              </w:rPr>
+              <w:fldChar w:fldCharType="begin"/>
+            </w:r>
+            <w:r>
+              <w:rPr>
+                <w:noProof/>
+                <w:webHidden/>
+              </w:rPr>
+              <w:instrText xml:space="preserve"> PAGEREF _Toc151467933 \h </w:instrText>
+            </w:r>
+            <w:r>
+              <w:rPr>
+                <w:noProof/>
+                <w:webHidden/>
+              </w:rPr>
+            </w:r>
+            <w:r>
+              <w:rPr>
+                <w:noProof/>
+                <w:webHidden/>
+              </w:rPr>
+              <w:fldChar w:fldCharType="separate"/>
+            </w:r>
+            <w:r>
+              <w:rPr>
+                <w:noProof/>
+                <w:webHidden/>
+              </w:rPr>
+              <w:t>4</w:t>
             </w:r>
             <w:r>
               <w:rPr>
@@ -774,7 +1031,7 @@
               <w:lang w:eastAsia="fr-CH"/>
             </w:rPr>
           </w:pPr>
-          <w:hyperlink w:anchor="_Toc150860337" w:history="1">
+          <w:hyperlink w:anchor="_Toc151467934" w:history="1">
             <w:r>
               <w:rPr>
                 <w:rStyle w:val="Lienhypertexte"/>
@@ -816,7 +1073,7 @@
                 <w:noProof/>
                 <w:webHidden/>
               </w:rPr>
-              <w:instrText xml:space="preserve"> PAGEREF _Toc150860337 \h </w:instrText>
+              <w:instrText xml:space="preserve"> PAGEREF _Toc151467934 \h </w:instrText>
             </w:r>
             <w:r>
               <w:rPr>
@@ -836,7 +1093,7 @@
                 <w:noProof/>
                 <w:webHidden/>
               </w:rPr>
-              <w:t>3</w:t>
+              <w:t>4</w:t>
             </w:r>
             <w:r>
               <w:rPr>
@@ -860,7 +1117,7 @@
               <w:lang w:eastAsia="fr-CH"/>
             </w:rPr>
           </w:pPr>
-          <w:hyperlink w:anchor="_Toc150860338" w:history="1">
+          <w:hyperlink w:anchor="_Toc151467935" w:history="1">
             <w:r>
               <w:rPr>
                 <w:rStyle w:val="Lienhypertexte"/>
@@ -881,7 +1138,7 @@
                 <w:rStyle w:val="Lienhypertexte"/>
                 <w:noProof/>
               </w:rPr>
-              <w:t>Les conditions (if, else, opérateur ternaire)</w:t>
+              <w:t>Les conditions (if, else if, else, opérateur ternaire)</w:t>
             </w:r>
             <w:r>
               <w:rPr>
@@ -902,7 +1159,7 @@
                 <w:noProof/>
                 <w:webHidden/>
               </w:rPr>
-              <w:instrText xml:space="preserve"> PAGEREF _Toc150860338 \h </w:instrText>
+              <w:instrText xml:space="preserve"> PAGEREF _Toc151467935 \h </w:instrText>
             </w:r>
             <w:r>
               <w:rPr>
@@ -922,7 +1179,7 @@
                 <w:noProof/>
                 <w:webHidden/>
               </w:rPr>
-              <w:t>3</w:t>
+              <w:t>4</w:t>
             </w:r>
             <w:r>
               <w:rPr>
@@ -946,7 +1203,7 @@
               <w:lang w:eastAsia="fr-CH"/>
             </w:rPr>
           </w:pPr>
-          <w:hyperlink w:anchor="_Toc150860339" w:history="1">
+          <w:hyperlink w:anchor="_Toc151467936" w:history="1">
             <w:r>
               <w:rPr>
                 <w:rStyle w:val="Lienhypertexte"/>
@@ -988,7 +1245,7 @@
                 <w:noProof/>
                 <w:webHidden/>
               </w:rPr>
-              <w:instrText xml:space="preserve"> PAGEREF _Toc150860339 \h </w:instrText>
+              <w:instrText xml:space="preserve"> PAGEREF _Toc151467936 \h </w:instrText>
             </w:r>
             <w:r>
               <w:rPr>
@@ -1008,7 +1265,179 @@
                 <w:noProof/>
                 <w:webHidden/>
               </w:rPr>
-              <w:t>3</w:t>
+              <w:t>5</w:t>
+            </w:r>
+            <w:r>
+              <w:rPr>
+                <w:noProof/>
+                <w:webHidden/>
+              </w:rPr>
+              <w:fldChar w:fldCharType="end"/>
+            </w:r>
+          </w:hyperlink>
+        </w:p>
+        <w:p>
+          <w:pPr>
+            <w:pStyle w:val="TM2"/>
+            <w:tabs>
+              <w:tab w:val="left" w:pos="880"/>
+              <w:tab w:val="right" w:leader="dot" w:pos="9062"/>
+            </w:tabs>
+            <w:rPr>
+              <w:rFonts w:eastAsiaTheme="minorEastAsia"/>
+              <w:noProof/>
+              <w:lang w:eastAsia="fr-CH"/>
+            </w:rPr>
+          </w:pPr>
+          <w:hyperlink w:anchor="_Toc151467937" w:history="1">
+            <w:r>
+              <w:rPr>
+                <w:rStyle w:val="Lienhypertexte"/>
+                <w:noProof/>
+              </w:rPr>
+              <w:t>2.9</w:t>
+            </w:r>
+            <w:r>
+              <w:rPr>
+                <w:rFonts w:eastAsiaTheme="minorEastAsia"/>
+                <w:noProof/>
+                <w:lang w:eastAsia="fr-CH"/>
+              </w:rPr>
+              <w:tab/>
+            </w:r>
+            <w:r>
+              <w:rPr>
+                <w:rStyle w:val="Lienhypertexte"/>
+                <w:noProof/>
+              </w:rPr>
+              <w:t>Opérateur de coalescence des nuls (??)</w:t>
+            </w:r>
+            <w:r>
+              <w:rPr>
+                <w:noProof/>
+                <w:webHidden/>
+              </w:rPr>
+              <w:tab/>
+            </w:r>
+            <w:r>
+              <w:rPr>
+                <w:noProof/>
+                <w:webHidden/>
+              </w:rPr>
+              <w:fldChar w:fldCharType="begin"/>
+            </w:r>
+            <w:r>
+              <w:rPr>
+                <w:noProof/>
+                <w:webHidden/>
+              </w:rPr>
+              <w:instrText xml:space="preserve"> PAGEREF _Toc151467937 \h </w:instrText>
+            </w:r>
+            <w:r>
+              <w:rPr>
+                <w:noProof/>
+                <w:webHidden/>
+              </w:rPr>
+            </w:r>
+            <w:r>
+              <w:rPr>
+                <w:noProof/>
+                <w:webHidden/>
+              </w:rPr>
+              <w:fldChar w:fldCharType="separate"/>
+            </w:r>
+            <w:r>
+              <w:rPr>
+                <w:noProof/>
+                <w:webHidden/>
+              </w:rPr>
+              <w:t>5</w:t>
+            </w:r>
+            <w:r>
+              <w:rPr>
+                <w:noProof/>
+                <w:webHidden/>
+              </w:rPr>
+              <w:fldChar w:fldCharType="end"/>
+            </w:r>
+          </w:hyperlink>
+        </w:p>
+        <w:p>
+          <w:pPr>
+            <w:pStyle w:val="TM2"/>
+            <w:tabs>
+              <w:tab w:val="left" w:pos="880"/>
+              <w:tab w:val="right" w:leader="dot" w:pos="9062"/>
+            </w:tabs>
+            <w:rPr>
+              <w:rFonts w:eastAsiaTheme="minorEastAsia"/>
+              <w:noProof/>
+              <w:lang w:eastAsia="fr-CH"/>
+            </w:rPr>
+          </w:pPr>
+          <w:hyperlink w:anchor="_Toc151467938" w:history="1">
+            <w:r>
+              <w:rPr>
+                <w:rStyle w:val="Lienhypertexte"/>
+                <w:noProof/>
+              </w:rPr>
+              <w:t>2.10</w:t>
+            </w:r>
+            <w:r>
+              <w:rPr>
+                <w:rFonts w:eastAsiaTheme="minorEastAsia"/>
+                <w:noProof/>
+                <w:lang w:eastAsia="fr-CH"/>
+              </w:rPr>
+              <w:tab/>
+            </w:r>
+            <w:r>
+              <w:rPr>
+                <w:rStyle w:val="Lienhypertexte"/>
+                <w:noProof/>
+              </w:rPr>
+              <w:t>Boucles (while, for, do…while)</w:t>
+            </w:r>
+            <w:r>
+              <w:rPr>
+                <w:noProof/>
+                <w:webHidden/>
+              </w:rPr>
+              <w:tab/>
+            </w:r>
+            <w:r>
+              <w:rPr>
+                <w:noProof/>
+                <w:webHidden/>
+              </w:rPr>
+              <w:fldChar w:fldCharType="begin"/>
+            </w:r>
+            <w:r>
+              <w:rPr>
+                <w:noProof/>
+                <w:webHidden/>
+              </w:rPr>
+              <w:instrText xml:space="preserve"> PAGEREF _Toc151467938 \h </w:instrText>
+            </w:r>
+            <w:r>
+              <w:rPr>
+                <w:noProof/>
+                <w:webHidden/>
+              </w:rPr>
+            </w:r>
+            <w:r>
+              <w:rPr>
+                <w:noProof/>
+                <w:webHidden/>
+              </w:rPr>
+              <w:fldChar w:fldCharType="separate"/>
+            </w:r>
+            <w:r>
+              <w:rPr>
+                <w:noProof/>
+                <w:webHidden/>
+              </w:rPr>
+              <w:t>5</w:t>
             </w:r>
             <w:r>
               <w:rPr>
@@ -1044,7 +1473,7 @@
           <w:numId w:val="1"/>
         </w:numPr>
       </w:pPr>
-      <w:bookmarkStart w:id="0" w:name="_Toc150860330"/>
+      <w:bookmarkStart w:id="0" w:name="_Toc151467924"/>
       <w:r>
         <w:lastRenderedPageBreak/>
         <w:t>Introduction</w:t>
@@ -1059,9 +1488,11 @@
           <w:numId w:val="1"/>
         </w:numPr>
       </w:pPr>
+      <w:bookmarkStart w:id="1" w:name="_Toc151467925"/>
       <w:r>
         <w:t>Fondamentaux</w:t>
       </w:r>
+      <w:bookmarkEnd w:id="1"/>
     </w:p>
     <w:p>
       <w:pPr>
@@ -1071,11 +1502,11 @@
           <w:numId w:val="1"/>
         </w:numPr>
       </w:pPr>
-      <w:bookmarkStart w:id="1" w:name="_Toc150860332"/>
+      <w:bookmarkStart w:id="2" w:name="_Toc151467926"/>
       <w:r>
         <w:t>Mettre un script JS dans un fichier HTML</w:t>
       </w:r>
-      <w:bookmarkEnd w:id="1"/>
+      <w:bookmarkEnd w:id="2"/>
     </w:p>
     <w:p>
       <w:r>
@@ -1106,13 +1537,10 @@
         </w:numPr>
       </w:pPr>
       <w:r>
-        <w:t xml:space="preserve">Utiliser un lien (Exemple : &lt;Script </w:t>
-      </w:r>
-      <w:proofErr w:type="spellStart"/>
-      <w:r>
-        <w:t>src</w:t>
-      </w:r>
-      <w:proofErr w:type="spellEnd"/>
+        <w:t>Utiliser un lien (Exemple : &lt;Script src</w:t>
+      </w:r>
+      <w:bookmarkStart w:id="3" w:name="_GoBack"/>
+      <w:bookmarkEnd w:id="3"/>
       <w:r>
         <w:t>= « /chemin/vers/script.js »&gt;&lt;/script&gt;</w:t>
       </w:r>
@@ -1125,11 +1553,11 @@
           <w:numId w:val="1"/>
         </w:numPr>
       </w:pPr>
-      <w:bookmarkStart w:id="2" w:name="_Toc150860333"/>
+      <w:bookmarkStart w:id="4" w:name="_Toc151467927"/>
       <w:r>
         <w:t>Commentaires</w:t>
       </w:r>
-      <w:bookmarkEnd w:id="2"/>
+      <w:bookmarkEnd w:id="4"/>
     </w:p>
     <w:p>
       <w:pPr>
@@ -1148,11 +1576,11 @@
           <w:numId w:val="1"/>
         </w:numPr>
       </w:pPr>
-      <w:bookmarkStart w:id="3" w:name="_Toc150860334"/>
+      <w:bookmarkStart w:id="5" w:name="_Toc151467928"/>
       <w:r>
         <w:t>Variables et Constantes</w:t>
       </w:r>
-      <w:bookmarkEnd w:id="3"/>
+      <w:bookmarkEnd w:id="5"/>
     </w:p>
     <w:p>
       <w:pPr>
@@ -1204,11 +1632,11 @@
           <w:numId w:val="1"/>
         </w:numPr>
       </w:pPr>
-      <w:bookmarkStart w:id="4" w:name="_Toc150860335"/>
+      <w:bookmarkStart w:id="6" w:name="_Toc151467929"/>
       <w:r>
         <w:t>Interactions : Alert, prompt, confirm</w:t>
       </w:r>
-      <w:bookmarkEnd w:id="4"/>
+      <w:bookmarkEnd w:id="6"/>
     </w:p>
     <w:p>
       <w:pPr>
@@ -1242,11 +1670,11 @@
           <w:numId w:val="1"/>
         </w:numPr>
       </w:pPr>
-      <w:bookmarkStart w:id="5" w:name="_Toc150860336"/>
+      <w:bookmarkStart w:id="7" w:name="_Toc151467930"/>
       <w:r>
         <w:t>Conversion de types</w:t>
       </w:r>
-      <w:bookmarkEnd w:id="5"/>
+      <w:bookmarkEnd w:id="7"/>
     </w:p>
     <w:p>
       <w:pPr>
@@ -1256,26 +1684,14 @@
           <w:numId w:val="1"/>
         </w:numPr>
       </w:pPr>
+      <w:bookmarkStart w:id="8" w:name="_Toc151467931"/>
       <w:r>
         <w:t>Conversion en string</w:t>
       </w:r>
-    </w:p>
-    <w:p>
-      <w:pPr>
-        <w:pStyle w:val="Titre3"/>
-        <w:jc w:val="both"/>
-        <w:rPr>
-          <w:rFonts w:asciiTheme="minorHAnsi" w:hAnsiTheme="minorHAnsi" w:cstheme="minorHAnsi"/>
-          <w:color w:val="auto"/>
-          <w:sz w:val="22"/>
-        </w:rPr>
-      </w:pPr>
-      <w:r>
-        <w:rPr>
-          <w:rFonts w:asciiTheme="minorHAnsi" w:hAnsiTheme="minorHAnsi" w:cstheme="minorHAnsi"/>
-          <w:color w:val="auto"/>
-          <w:sz w:val="22"/>
-        </w:rPr>
+      <w:bookmarkEnd w:id="8"/>
+    </w:p>
+    <w:p>
+      <w:r>
         <w:t>On peut convertir un bool en string. Cependant elle sera égale soit à « true », soit à « false »</w:t>
       </w:r>
     </w:p>
@@ -1297,6 +1713,10 @@
         <w:t xml:space="preserve"> </w:t>
       </w:r>
       <w:r>
+        <w:rPr>
+          <w:noProof/>
+          <w:lang w:eastAsia="fr-CH"/>
+        </w:rPr>
         <w:drawing>
           <wp:inline distT="0" distB="0" distL="0" distR="0" wp14:anchorId="604D2440" wp14:editId="316F4286">
             <wp:extent cx="5760720" cy="963930"/>
@@ -1342,9 +1762,12 @@
           <w:numId w:val="1"/>
         </w:numPr>
       </w:pPr>
-      <w:r>
+      <w:bookmarkStart w:id="9" w:name="_Toc151467932"/>
+      <w:r>
+        <w:lastRenderedPageBreak/>
         <w:t>Conversion numérique</w:t>
       </w:r>
+      <w:bookmarkEnd w:id="9"/>
     </w:p>
     <w:p>
       <w:pPr>
@@ -1367,6 +1790,10 @@
         <w:jc w:val="center"/>
       </w:pPr>
       <w:r>
+        <w:rPr>
+          <w:noProof/>
+          <w:lang w:eastAsia="fr-CH"/>
+        </w:rPr>
         <w:drawing>
           <wp:inline distT="0" distB="0" distL="0" distR="0" wp14:anchorId="5055DBAD" wp14:editId="15AD679F">
             <wp:extent cx="2514951" cy="438211"/>
@@ -1430,6 +1857,10 @@
         <w:t>Exemple :</w:t>
       </w:r>
       <w:r>
+        <w:rPr>
+          <w:noProof/>
+          <w:lang w:eastAsia="fr-CH"/>
+        </w:rPr>
         <w:drawing>
           <wp:inline distT="0" distB="0" distL="0" distR="0" wp14:anchorId="2111BFFE" wp14:editId="100E74EE">
             <wp:extent cx="5760720" cy="629285"/>
@@ -1472,6 +1903,10 @@
         <w:jc w:val="center"/>
       </w:pPr>
       <w:r>
+        <w:rPr>
+          <w:noProof/>
+          <w:lang w:eastAsia="fr-CH"/>
+        </w:rPr>
         <w:drawing>
           <wp:inline distT="0" distB="0" distL="0" distR="0" wp14:anchorId="2CD62B7C" wp14:editId="2EFFBB02">
             <wp:extent cx="4712970" cy="1442672"/>
@@ -1517,9 +1952,11 @@
           <w:numId w:val="1"/>
         </w:numPr>
       </w:pPr>
+      <w:bookmarkStart w:id="10" w:name="_Toc151467933"/>
       <w:r>
         <w:t>Conversion Booléenne</w:t>
       </w:r>
+      <w:bookmarkEnd w:id="10"/>
     </w:p>
     <w:p>
       <w:r>
@@ -1534,11 +1971,11 @@
           <w:numId w:val="1"/>
         </w:numPr>
       </w:pPr>
-      <w:bookmarkStart w:id="6" w:name="_Toc150860337"/>
+      <w:bookmarkStart w:id="11" w:name="_Toc151467934"/>
       <w:r>
         <w:t>Opérateurs de bases de mathématique</w:t>
       </w:r>
-      <w:bookmarkEnd w:id="6"/>
+      <w:bookmarkEnd w:id="11"/>
     </w:p>
     <w:p>
       <w:r>
@@ -1589,11 +2026,11 @@
           <w:numId w:val="1"/>
         </w:numPr>
       </w:pPr>
-      <w:bookmarkStart w:id="7" w:name="_Toc150860338"/>
+      <w:bookmarkStart w:id="12" w:name="_Toc151467935"/>
       <w:r>
         <w:t>Les conditions (if, else if, else, opérateur ternaire)</w:t>
       </w:r>
-      <w:bookmarkEnd w:id="7"/>
+      <w:bookmarkEnd w:id="12"/>
     </w:p>
     <w:p>
       <w:r>
@@ -1628,6 +2065,7 @@
     </w:p>
     <w:p>
       <w:r>
+        <w:lastRenderedPageBreak/>
         <w:t>Nous pouvons enchaîner les opérateurs ternaire si besoin :</w:t>
       </w:r>
       <w:r>
@@ -1640,6 +2078,10 @@
         <w:jc w:val="center"/>
       </w:pPr>
       <w:r>
+        <w:rPr>
+          <w:noProof/>
+          <w:lang w:eastAsia="fr-CH"/>
+        </w:rPr>
         <w:drawing>
           <wp:inline distT="0" distB="0" distL="0" distR="0" wp14:anchorId="26E5F72B" wp14:editId="0241A9C9">
             <wp:extent cx="3658111" cy="1933845"/>
@@ -1685,11 +2127,11 @@
           <w:numId w:val="1"/>
         </w:numPr>
       </w:pPr>
-      <w:bookmarkStart w:id="8" w:name="_Toc150860339"/>
+      <w:bookmarkStart w:id="13" w:name="_Toc151467936"/>
       <w:r>
         <w:t>Opérateurs logiques</w:t>
       </w:r>
-      <w:bookmarkEnd w:id="8"/>
+      <w:bookmarkEnd w:id="13"/>
     </w:p>
     <w:p>
       <w:r>
@@ -1726,6 +2168,10 @@
         <w:jc w:val="center"/>
       </w:pPr>
       <w:r>
+        <w:rPr>
+          <w:noProof/>
+          <w:lang w:eastAsia="fr-CH"/>
+        </w:rPr>
         <w:drawing>
           <wp:inline distT="0" distB="0" distL="0" distR="0" wp14:anchorId="7BE3988A" wp14:editId="24058C71">
             <wp:extent cx="5760720" cy="1096010"/>
@@ -1771,9 +2217,11 @@
           <w:numId w:val="1"/>
         </w:numPr>
       </w:pPr>
+      <w:bookmarkStart w:id="14" w:name="_Toc151467937"/>
       <w:r>
         <w:t>Opérateur de coalescence des nuls (??)</w:t>
       </w:r>
+      <w:bookmarkEnd w:id="14"/>
     </w:p>
     <w:p>
       <w:r>
@@ -1793,9 +2241,11 @@
           <w:numId w:val="1"/>
         </w:numPr>
       </w:pPr>
+      <w:bookmarkStart w:id="15" w:name="_Toc151467938"/>
       <w:r>
         <w:t>Boucles (while, for, do…while)</w:t>
       </w:r>
+      <w:bookmarkEnd w:id="15"/>
     </w:p>
     <w:p>
       <w:r>
@@ -1811,8 +2261,6 @@
       <w:r>
         <w:t>Do { code } while (condition)</w:t>
       </w:r>
-      <w:bookmarkStart w:id="9" w:name="_GoBack"/>
-      <w:bookmarkEnd w:id="9"/>
     </w:p>
     <w:p/>
     <w:sectPr>
@@ -2936,6 +3384,19 @@
       <w:szCs w:val="24"/>
     </w:rPr>
   </w:style>
+  <w:style w:type="paragraph" w:styleId="TM3">
+    <w:name w:val="toc 3"/>
+    <w:basedOn w:val="Normal"/>
+    <w:next w:val="Normal"/>
+    <w:autoRedefine/>
+    <w:uiPriority w:val="39"/>
+    <w:unhideWhenUsed/>
+    <w:rsid w:val="00A11C3A"/>
+    <w:pPr>
+      <w:spacing w:after="100"/>
+      <w:ind w:left="440"/>
+    </w:pPr>
+  </w:style>
 </w:styles>
 </file>
 
@@ -3205,7 +3666,7 @@
 </file>
 
 <file path=customXml/itemProps1.xml><?xml version="1.0" encoding="utf-8"?>
-<ds:datastoreItem xmlns:ds="http://schemas.openxmlformats.org/officeDocument/2006/customXml" ds:itemID="{706D1AFD-909A-4B4A-BA47-7216808F36CD}">
+<ds:datastoreItem xmlns:ds="http://schemas.openxmlformats.org/officeDocument/2006/customXml" ds:itemID="{2E9DFA9A-1523-42B5-841B-CB6A009E79AC}">
   <ds:schemaRefs>
     <ds:schemaRef ds:uri="http://schemas.openxmlformats.org/officeDocument/2006/bibliography"/>
   </ds:schemaRefs>

</xml_diff>